<commit_message>
body color update back to white
</commit_message>
<xml_diff>
--- a/Task.docx
+++ b/Task.docx
@@ -8,17 +8,36 @@
       </w:r>
     </w:p>
     <w:p>
-      <w:r>
+      <w:pPr>
+        <w:rPr>
+          <w:highlight w:val="yellow"/>
+        </w:rPr>
+      </w:pPr>
+      <w:r>
+        <w:rPr>
+          <w:highlight w:val="yellow"/>
+        </w:rPr>
         <w:t>1. Страница должна быть адаптивной (хорошо смотреться как на мобильном разрешении, так и на планшетном и десктопном</w:t>
       </w:r>
     </w:p>
     <w:p>
-      <w:r>
+      <w:pPr>
+        <w:rPr>
+          <w:highlight w:val="yellow"/>
+        </w:rPr>
+      </w:pPr>
+      <w:r>
+        <w:rPr>
+          <w:highlight w:val="yellow"/>
+        </w:rPr>
         <w:t>2. Использование семантических тегов.</w:t>
       </w:r>
     </w:p>
     <w:p>
       <w:r>
+        <w:rPr>
+          <w:highlight w:val="yellow"/>
+        </w:rPr>
         <w:t>3. Реализовать выпадающее меню</w:t>
       </w:r>
     </w:p>
@@ -102,28 +121,51 @@
       <w:proofErr w:type="gramEnd"/>
     </w:p>
     <w:p>
-      <w:r>
+      <w:pPr>
+        <w:rPr>
+          <w:highlight w:val="yellow"/>
+        </w:rPr>
+      </w:pPr>
+      <w:r>
+        <w:rPr>
+          <w:highlight w:val="yellow"/>
+        </w:rPr>
         <w:t xml:space="preserve">8. Предусмотреть </w:t>
       </w:r>
       <w:proofErr w:type="spellStart"/>
       <w:r>
+        <w:rPr>
+          <w:highlight w:val="yellow"/>
+        </w:rPr>
         <w:t>Hover</w:t>
       </w:r>
       <w:proofErr w:type="spellEnd"/>
       <w:r>
+        <w:rPr>
+          <w:highlight w:val="yellow"/>
+        </w:rPr>
         <w:t>-эффекты для ссылок/кнопок</w:t>
       </w:r>
     </w:p>
     <w:p>
       <w:r>
+        <w:rPr>
+          <w:highlight w:val="yellow"/>
+        </w:rPr>
         <w:t xml:space="preserve">9. Обязательно опираться </w:t>
       </w:r>
       <w:proofErr w:type="gramStart"/>
       <w:r>
+        <w:rPr>
+          <w:highlight w:val="yellow"/>
+        </w:rPr>
         <w:t>при верстки</w:t>
       </w:r>
       <w:proofErr w:type="gramEnd"/>
       <w:r>
+        <w:rPr>
+          <w:highlight w:val="yellow"/>
+        </w:rPr>
         <w:t xml:space="preserve"> на методологию БЭМ</w:t>
       </w:r>
     </w:p>
@@ -145,6 +187,9 @@
     </w:p>
     <w:p>
       <w:r>
+        <w:rPr>
+          <w:highlight w:val="yellow"/>
+        </w:rPr>
         <w:t>12. Футер в макете сделан картинкой. можете вставить его как есть, но лучше сверстать, максимально похожим на макет</w:t>
       </w:r>
     </w:p>
@@ -200,23 +245,47 @@
     </w:p>
     <w:p>
       <w:r>
+        <w:rPr>
+          <w:highlight w:val="yellow"/>
+        </w:rPr>
         <w:t xml:space="preserve">15. Макетов для </w:t>
       </w:r>
       <w:proofErr w:type="spellStart"/>
       <w:r>
+        <w:rPr>
+          <w:highlight w:val="yellow"/>
+        </w:rPr>
         <w:t>адаптива</w:t>
       </w:r>
       <w:proofErr w:type="spellEnd"/>
       <w:r>
+        <w:rPr>
+          <w:highlight w:val="yellow"/>
+        </w:rPr>
         <w:t xml:space="preserve"> нет. Размеры под </w:t>
       </w:r>
       <w:proofErr w:type="spellStart"/>
       <w:r>
+        <w:rPr>
+          <w:highlight w:val="yellow"/>
+        </w:rPr>
         <w:t>адаптив</w:t>
       </w:r>
       <w:proofErr w:type="spellEnd"/>
       <w:r>
-        <w:t xml:space="preserve"> 320px/768px/960px. Макет не резиновый</w:t>
+        <w:rPr>
+          <w:highlight w:val="yellow"/>
+        </w:rPr>
+        <w:t xml:space="preserve"> </w:t>
+      </w:r>
+      <w:r>
+        <w:t>320px</w:t>
+      </w:r>
+      <w:r>
+        <w:rPr>
+          <w:highlight w:val="yellow"/>
+        </w:rPr>
+        <w:t>/768px/960px. Макет не резиновый</w:t>
       </w:r>
     </w:p>
     <w:p/>

</xml_diff>

<commit_message>
added w and h for img png
</commit_message>
<xml_diff>
--- a/Task.docx
+++ b/Task.docx
@@ -64,29 +64,21 @@
       </w:r>
     </w:p>
     <w:p>
-      <w:pPr>
-        <w:rPr>
-          <w:highlight w:val="yellow"/>
-        </w:rPr>
-      </w:pPr>
-      <w:r>
-        <w:rPr>
-          <w:highlight w:val="yellow"/>
-        </w:rPr>
-        <w:t xml:space="preserve">6. Для </w:t>
-      </w:r>
-      <w:proofErr w:type="spellStart"/>
-      <w:r>
-        <w:rPr>
-          <w:highlight w:val="yellow"/>
-        </w:rPr>
+      <w:r>
+        <w:rPr>
+          <w:highlight w:val="yellow"/>
+        </w:rPr>
+        <w:t xml:space="preserve">6. </w:t>
+      </w:r>
+      <w:r>
+        <w:t xml:space="preserve">Для </w:t>
+      </w:r>
+      <w:proofErr w:type="spellStart"/>
+      <w:r>
         <w:t>svg</w:t>
       </w:r>
       <w:proofErr w:type="spellEnd"/>
       <w:r>
-        <w:rPr>
-          <w:highlight w:val="yellow"/>
-        </w:rPr>
         <w:t>-картинок желательно использовать спрайты</w:t>
       </w:r>
     </w:p>
@@ -195,51 +187,87 @@
     </w:p>
     <w:p>
       <w:r>
+        <w:rPr>
+          <w:highlight w:val="yellow"/>
+        </w:rPr>
         <w:t xml:space="preserve">13. Итоговую верстку следует протестировать в </w:t>
       </w:r>
       <w:proofErr w:type="spellStart"/>
       <w:r>
+        <w:rPr>
+          <w:highlight w:val="yellow"/>
+        </w:rPr>
         <w:t>google</w:t>
       </w:r>
       <w:proofErr w:type="spellEnd"/>
       <w:r>
+        <w:rPr>
+          <w:highlight w:val="yellow"/>
+        </w:rPr>
         <w:t xml:space="preserve"> </w:t>
       </w:r>
       <w:proofErr w:type="spellStart"/>
       <w:r>
+        <w:rPr>
+          <w:highlight w:val="yellow"/>
+        </w:rPr>
         <w:t>pagespeed</w:t>
       </w:r>
       <w:proofErr w:type="spellEnd"/>
       <w:r>
+        <w:rPr>
+          <w:highlight w:val="yellow"/>
+        </w:rPr>
         <w:t xml:space="preserve"> или </w:t>
       </w:r>
       <w:proofErr w:type="spellStart"/>
       <w:r>
+        <w:rPr>
+          <w:highlight w:val="yellow"/>
+        </w:rPr>
         <w:t>lighthouse</w:t>
       </w:r>
       <w:proofErr w:type="spellEnd"/>
       <w:r>
+        <w:rPr>
+          <w:highlight w:val="yellow"/>
+        </w:rPr>
         <w:t>. Показатели должны быть в зеленой зоне</w:t>
       </w:r>
     </w:p>
     <w:p>
       <w:r>
+        <w:rPr>
+          <w:highlight w:val="yellow"/>
+        </w:rPr>
         <w:t xml:space="preserve">14. Итоговая верстка не должна "прыгать" (подсказка: если проверяете в </w:t>
       </w:r>
       <w:proofErr w:type="spellStart"/>
       <w:r>
+        <w:rPr>
+          <w:highlight w:val="yellow"/>
+        </w:rPr>
         <w:t>google</w:t>
       </w:r>
       <w:proofErr w:type="spellEnd"/>
       <w:r>
+        <w:rPr>
+          <w:highlight w:val="yellow"/>
+        </w:rPr>
         <w:t xml:space="preserve"> </w:t>
       </w:r>
       <w:proofErr w:type="spellStart"/>
       <w:r>
+        <w:rPr>
+          <w:highlight w:val="yellow"/>
+        </w:rPr>
         <w:t>pagespeed</w:t>
       </w:r>
       <w:proofErr w:type="spellEnd"/>
       <w:r>
+        <w:rPr>
+          <w:highlight w:val="yellow"/>
+        </w:rPr>
         <w:t>, то это показатель CLS)</w:t>
       </w:r>
     </w:p>

</xml_diff>